<commit_message>
Actualizacion lista de pendientes
</commit_message>
<xml_diff>
--- a/Archivos sql/Lista.docx
+++ b/Archivos sql/Lista.docx
@@ -47,15 +47,7 @@
         </w:numPr>
       </w:pPr>
       <w:r>
-        <w:t xml:space="preserve">Página Alumno: </w:t>
-      </w:r>
-      <w:proofErr w:type="spellStart"/>
-      <w:r>
-        <w:t>Login</w:t>
-      </w:r>
-      <w:proofErr w:type="spellEnd"/>
-      <w:r>
-        <w:t xml:space="preserve"> </w:t>
+        <w:t xml:space="preserve">Página Alumno: Login </w:t>
       </w:r>
     </w:p>
     <w:p>
@@ -130,13 +122,8 @@
         <w:t>Condición de inicio para mostrar la opción sea maestro o alumno</w:t>
       </w:r>
       <w:r>
-        <w:t xml:space="preserve">/componente </w:t>
-      </w:r>
-      <w:proofErr w:type="spellStart"/>
-      <w:r>
-        <w:t>navbar</w:t>
-      </w:r>
-      <w:proofErr w:type="spellEnd"/>
+        <w:t>/componente navbar</w:t>
+      </w:r>
     </w:p>
     <w:p>
       <w:pPr>
@@ -153,6 +140,79 @@
     <w:p>
       <w:pPr>
         <w:pStyle w:val="Prrafodelista"/>
+        <w:numPr>
+          <w:ilvl w:val="0"/>
+          <w:numId w:val="3"/>
+        </w:numPr>
+      </w:pPr>
+      <w:r>
+        <w:t>Página Maestro: Materia</w:t>
+      </w:r>
+      <w:r>
+        <w:t>s</w:t>
+      </w:r>
+    </w:p>
+    <w:p>
+      <w:pPr>
+        <w:pStyle w:val="Prrafodelista"/>
+        <w:numPr>
+          <w:ilvl w:val="0"/>
+          <w:numId w:val="3"/>
+        </w:numPr>
+      </w:pPr>
+      <w:r>
+        <w:t>Página Maestro: Inicio – Actividades (Actividades pendientes por cerrar)</w:t>
+      </w:r>
+    </w:p>
+    <w:p>
+      <w:pPr>
+        <w:pStyle w:val="Prrafodelista"/>
+        <w:numPr>
+          <w:ilvl w:val="0"/>
+          <w:numId w:val="3"/>
+        </w:numPr>
+      </w:pPr>
+      <w:r>
+        <w:t>Página Maestro: Grupos – Listar Alumnos</w:t>
+      </w:r>
+    </w:p>
+    <w:p>
+      <w:pPr>
+        <w:pStyle w:val="Prrafodelista"/>
+        <w:numPr>
+          <w:ilvl w:val="0"/>
+          <w:numId w:val="3"/>
+        </w:numPr>
+      </w:pPr>
+      <w:r>
+        <w:t xml:space="preserve">Página </w:t>
+      </w:r>
+      <w:r>
+        <w:t>Maestro</w:t>
+      </w:r>
+      <w:r>
+        <w:t>: Perfil</w:t>
+      </w:r>
+    </w:p>
+    <w:p>
+      <w:pPr>
+        <w:pStyle w:val="Prrafodelista"/>
+        <w:numPr>
+          <w:ilvl w:val="0"/>
+          <w:numId w:val="3"/>
+        </w:numPr>
+      </w:pPr>
+      <w:r>
+        <w:t>Página Alumno: Realizar entrega</w:t>
+      </w:r>
+      <w:r>
+        <w:t>.</w:t>
+      </w:r>
+    </w:p>
+    <w:p/>
+    <w:p>
+      <w:pPr>
+        <w:pStyle w:val="Prrafodelista"/>
       </w:pPr>
     </w:p>
     <w:p>
@@ -164,6 +224,18 @@
         </w:numPr>
       </w:pPr>
       <w:r>
+        <w:t>Perfil cambios(alumno puede ver perfil de maestro y maestro el del alumno)</w:t>
+      </w:r>
+    </w:p>
+    <w:p>
+      <w:pPr>
+        <w:pStyle w:val="Prrafodelista"/>
+        <w:numPr>
+          <w:ilvl w:val="0"/>
+          <w:numId w:val="5"/>
+        </w:numPr>
+      </w:pPr>
+      <w:r>
         <w:t>Añadir libros.</w:t>
       </w:r>
     </w:p>
@@ -176,16 +248,28 @@
         </w:numPr>
       </w:pPr>
       <w:r>
-        <w:t>Página Maest</w:t>
-      </w:r>
-      <w:r>
-        <w:t>r</w:t>
-      </w:r>
-      <w:r>
-        <w:t>o: Inicio – Actividades</w:t>
-      </w:r>
-      <w:r>
-        <w:t xml:space="preserve"> (Actividades pendientes por cerrar y tarjetas con título y grupo)</w:t>
+        <w:t>Página Maestro: Materias: Crear actividad.</w:t>
+      </w:r>
+    </w:p>
+    <w:p>
+      <w:pPr>
+        <w:pStyle w:val="Prrafodelista"/>
+        <w:numPr>
+          <w:ilvl w:val="0"/>
+          <w:numId w:val="5"/>
+        </w:numPr>
+      </w:pPr>
+      <w:r>
+        <w:t xml:space="preserve">Página Maestro: Materias: </w:t>
+      </w:r>
+      <w:r>
+        <w:t>Añadir</w:t>
+      </w:r>
+      <w:r>
+        <w:t xml:space="preserve"> a</w:t>
+      </w:r>
+      <w:r>
+        <w:t>rchivos</w:t>
       </w:r>
       <w:r>
         <w:t>.</w:t>
@@ -200,7 +284,7 @@
         </w:numPr>
       </w:pPr>
       <w:r>
-        <w:t>Página Maestro: Materias.</w:t>
+        <w:t>Página Alumno: Materia: Archivos</w:t>
       </w:r>
     </w:p>
     <w:p>
@@ -212,7 +296,7 @@
         </w:numPr>
       </w:pPr>
       <w:r>
-        <w:t>Página Maestro: Materias: Crear actividad.</w:t>
+        <w:t>Página Alumno: Materia: calificación de actividades por curso</w:t>
       </w:r>
     </w:p>
     <w:p>
@@ -226,21 +310,8 @@
       <w:r>
         <w:t xml:space="preserve">Página Maestro: Actividad – </w:t>
       </w:r>
-      <w:proofErr w:type="spellStart"/>
-      <w:r>
-        <w:t>Info</w:t>
-      </w:r>
-      <w:proofErr w:type="spellEnd"/>
-      <w:r>
-        <w:t xml:space="preserve"> (</w:t>
-      </w:r>
-      <w:proofErr w:type="spellStart"/>
-      <w:r>
-        <w:t>Dropdown</w:t>
-      </w:r>
-      <w:proofErr w:type="spellEnd"/>
-      <w:r>
-        <w:t xml:space="preserve"> para mostrar la lista de alumnos).</w:t>
+      <w:r>
+        <w:t>Editar (conectar a inicio y materias actividades)</w:t>
       </w:r>
     </w:p>
     <w:p>
@@ -252,19 +323,24 @@
         </w:numPr>
       </w:pPr>
       <w:r>
-        <w:t>Página Maestro: Grupos – Listar Alumnos y calificación general.</w:t>
-      </w:r>
-    </w:p>
-    <w:p>
-      <w:pPr>
-        <w:pStyle w:val="Prrafodelista"/>
-        <w:numPr>
-          <w:ilvl w:val="0"/>
-          <w:numId w:val="5"/>
-        </w:numPr>
-      </w:pPr>
-      <w:r>
-        <w:t>Página Maestro: Perfil.</w:t>
+        <w:t>Tener al menos 25 transacciones, de las cuales 10 deben usar al menos 3 tablas</w:t>
+      </w:r>
+    </w:p>
+    <w:p>
+      <w:pPr>
+        <w:pStyle w:val="Prrafodelista"/>
+      </w:pPr>
+      <w:r>
+        <w:t xml:space="preserve">16 transacciones </w:t>
+      </w:r>
+      <w:r>
+        <w:t>5</w:t>
+      </w:r>
+      <w:r>
+        <w:t xml:space="preserve"> con tres tablas</w:t>
+      </w:r>
+      <w:r>
+        <w:t>.</w:t>
       </w:r>
     </w:p>
     <w:p>
@@ -276,18 +352,10 @@
         </w:numPr>
       </w:pPr>
       <w:r>
-        <w:t>Tener al menos 25 transacciones, de las cuales 10 deben usar al menos 3 tablas</w:t>
-      </w:r>
-    </w:p>
-    <w:p>
-      <w:pPr>
-        <w:pStyle w:val="Prrafodelista"/>
-      </w:pPr>
-      <w:r>
-        <w:t>16 transacciones 4 con tres tablas</w:t>
-      </w:r>
-      <w:r>
-        <w:t>.</w:t>
+        <w:t>Tener al menos 5 cursores</w:t>
+      </w:r>
+      <w:r>
+        <w:t xml:space="preserve"> ()</w:t>
       </w:r>
     </w:p>
     <w:p>
@@ -299,7 +367,10 @@
         </w:numPr>
       </w:pPr>
       <w:r>
-        <w:t>Tener al menos 5 cursores</w:t>
+        <w:t>Tener al menos 5 triggers</w:t>
+      </w:r>
+      <w:r>
+        <w:t>(cuando se agregue una actividad, Grupo)</w:t>
       </w:r>
     </w:p>
     <w:p>
@@ -311,13 +382,8 @@
         </w:numPr>
       </w:pPr>
       <w:r>
-        <w:t xml:space="preserve">Tener al menos 5 </w:t>
-      </w:r>
-      <w:proofErr w:type="spellStart"/>
-      <w:r>
-        <w:t>triggers</w:t>
-      </w:r>
-      <w:proofErr w:type="spellEnd"/>
+        <w:t>Página Maestro: Actividad/Posibilidad de borrar y editar/Ver numero de entregas</w:t>
+      </w:r>
     </w:p>
     <w:p>
       <w:pPr>
@@ -328,7 +394,7 @@
         </w:numPr>
       </w:pPr>
       <w:r>
-        <w:t>Página Alumno: Materia: Archivos</w:t>
+        <w:t>Página Maestro: Ver actividades lista entregadas</w:t>
       </w:r>
     </w:p>
     <w:p>
@@ -340,16 +406,52 @@
         </w:numPr>
       </w:pPr>
       <w:r>
+        <w:t>Página Maestro: Ver actividades lista entregadas/ver docs/alumno posibilidad de dar calificación</w:t>
+      </w:r>
+    </w:p>
+    <w:p>
+      <w:pPr>
+        <w:pStyle w:val="Prrafodelista"/>
+        <w:numPr>
+          <w:ilvl w:val="0"/>
+          <w:numId w:val="2"/>
+        </w:numPr>
+      </w:pPr>
+      <w:r>
+        <w:t>Página Alumno: Tutorías</w:t>
+      </w:r>
+    </w:p>
+    <w:p>
+      <w:pPr>
+        <w:pStyle w:val="Prrafodelista"/>
+        <w:numPr>
+          <w:ilvl w:val="0"/>
+          <w:numId w:val="2"/>
+        </w:numPr>
+      </w:pPr>
+      <w:r>
+        <w:t>Tabla material</w:t>
+      </w:r>
+    </w:p>
+    <w:p>
+      <w:pPr>
+        <w:pStyle w:val="Prrafodelista"/>
+        <w:numPr>
+          <w:ilvl w:val="0"/>
+          <w:numId w:val="2"/>
+        </w:numPr>
+      </w:pPr>
+      <w:r>
         <w:t xml:space="preserve">Página </w:t>
       </w:r>
       <w:r>
-        <w:t>Alumno: Materia: calificación</w:t>
-      </w:r>
-      <w:r>
-        <w:t xml:space="preserve"> de actividades</w:t>
-      </w:r>
-      <w:r>
-        <w:t xml:space="preserve"> por curso</w:t>
+        <w:t>Maestro</w:t>
+      </w:r>
+      <w:r>
+        <w:t>: Tutorías</w:t>
+      </w:r>
+      <w:r>
+        <w:t xml:space="preserve"> solicitudes/aceptar/fijar actividades serán tipo curso</w:t>
       </w:r>
     </w:p>
     <w:p>
@@ -361,98 +463,13 @@
         </w:numPr>
       </w:pPr>
       <w:r>
-        <w:t>Página Alumno: Tutorías</w:t>
-      </w:r>
-    </w:p>
-    <w:p>
-      <w:pPr>
-        <w:pStyle w:val="Prrafodelista"/>
-        <w:numPr>
-          <w:ilvl w:val="0"/>
-          <w:numId w:val="2"/>
-        </w:numPr>
-      </w:pPr>
-      <w:r>
-        <w:t xml:space="preserve">Página </w:t>
-      </w:r>
-      <w:r>
-        <w:t>Maestro</w:t>
-      </w:r>
-      <w:r>
-        <w:t xml:space="preserve">: </w:t>
-      </w:r>
-      <w:r>
-        <w:t xml:space="preserve">Actividad/Posibilidad de borrar y editar/Ver </w:t>
-      </w:r>
-      <w:proofErr w:type="spellStart"/>
-      <w:r>
-        <w:t>numero</w:t>
-      </w:r>
-      <w:proofErr w:type="spellEnd"/>
-      <w:r>
-        <w:t xml:space="preserve"> de entregas</w:t>
-      </w:r>
-    </w:p>
-    <w:p>
-      <w:pPr>
-        <w:pStyle w:val="Prrafodelista"/>
-        <w:numPr>
-          <w:ilvl w:val="0"/>
-          <w:numId w:val="2"/>
-        </w:numPr>
-      </w:pPr>
-      <w:r>
-        <w:t xml:space="preserve">Página Maestro: Ver </w:t>
-      </w:r>
-      <w:proofErr w:type="gramStart"/>
-      <w:r>
-        <w:t>actividades lista</w:t>
-      </w:r>
-      <w:proofErr w:type="gramEnd"/>
-      <w:r>
-        <w:t xml:space="preserve"> entregadas</w:t>
-      </w:r>
-    </w:p>
-    <w:p>
-      <w:pPr>
-        <w:pStyle w:val="Prrafodelista"/>
-        <w:numPr>
-          <w:ilvl w:val="0"/>
-          <w:numId w:val="2"/>
-        </w:numPr>
-      </w:pPr>
-      <w:r>
-        <w:t xml:space="preserve">Página Maestro: Ver </w:t>
-      </w:r>
-      <w:proofErr w:type="gramStart"/>
-      <w:r>
-        <w:t>actividades lista</w:t>
-      </w:r>
-      <w:proofErr w:type="gramEnd"/>
-      <w:r>
-        <w:t xml:space="preserve"> entregadas/alumno posibilidad de dar calificación</w:t>
-      </w:r>
-    </w:p>
-    <w:p>
-      <w:pPr>
-        <w:pStyle w:val="Prrafodelista"/>
-        <w:numPr>
-          <w:ilvl w:val="0"/>
-          <w:numId w:val="2"/>
-        </w:numPr>
-      </w:pPr>
-      <w:r>
-        <w:t xml:space="preserve">Página </w:t>
-      </w:r>
-      <w:r>
-        <w:t>Maestro</w:t>
-      </w:r>
-      <w:r>
-        <w:t>: Tutorías</w:t>
-      </w:r>
-      <w:r>
-        <w:t xml:space="preserve"> solicitudes/aceptar/fijar actividades serán tipo curso</w:t>
-      </w:r>
+        <w:t>Página Maestro: Grupos: calificación general promedio(opcional).</w:t>
+      </w:r>
+    </w:p>
+    <w:p>
+      <w:pPr>
+        <w:pStyle w:val="Prrafodelista"/>
+      </w:pPr>
     </w:p>
     <w:p>
       <w:pPr>
@@ -474,7 +491,7 @@
   <w:abstractNum w:abstractNumId="0" w15:restartNumberingAfterBreak="0">
     <w:nsid w:val="22002527"/>
     <w:multiLevelType w:val="hybridMultilevel"/>
-    <w:tmpl w:val="E4623C56"/>
+    <w:tmpl w:val="2986546E"/>
     <w:lvl w:ilvl="0" w:tplc="080A0001">
       <w:start w:val="1"/>
       <w:numFmt w:val="bullet"/>
@@ -1490,6 +1507,104 @@
       <w:contextualSpacing/>
     </w:pPr>
   </w:style>
+  <w:style w:type="character" w:styleId="Refdecomentario">
+    <w:name w:val="annotation reference"/>
+    <w:basedOn w:val="Fuentedeprrafopredeter"/>
+    <w:uiPriority w:val="99"/>
+    <w:semiHidden/>
+    <w:unhideWhenUsed/>
+    <w:rsid w:val="00B93EAA"/>
+    <w:rPr>
+      <w:sz w:val="16"/>
+      <w:szCs w:val="16"/>
+    </w:rPr>
+  </w:style>
+  <w:style w:type="paragraph" w:styleId="Textocomentario">
+    <w:name w:val="annotation text"/>
+    <w:basedOn w:val="Normal"/>
+    <w:link w:val="TextocomentarioCar"/>
+    <w:uiPriority w:val="99"/>
+    <w:semiHidden/>
+    <w:unhideWhenUsed/>
+    <w:rsid w:val="00B93EAA"/>
+    <w:pPr>
+      <w:spacing w:line="240" w:lineRule="auto"/>
+    </w:pPr>
+    <w:rPr>
+      <w:sz w:val="20"/>
+      <w:szCs w:val="20"/>
+    </w:rPr>
+  </w:style>
+  <w:style w:type="character" w:customStyle="1" w:styleId="TextocomentarioCar">
+    <w:name w:val="Texto comentario Car"/>
+    <w:basedOn w:val="Fuentedeprrafopredeter"/>
+    <w:link w:val="Textocomentario"/>
+    <w:uiPriority w:val="99"/>
+    <w:semiHidden/>
+    <w:rsid w:val="00B93EAA"/>
+    <w:rPr>
+      <w:sz w:val="20"/>
+      <w:szCs w:val="20"/>
+    </w:rPr>
+  </w:style>
+  <w:style w:type="paragraph" w:styleId="Asuntodelcomentario">
+    <w:name w:val="annotation subject"/>
+    <w:basedOn w:val="Textocomentario"/>
+    <w:next w:val="Textocomentario"/>
+    <w:link w:val="AsuntodelcomentarioCar"/>
+    <w:uiPriority w:val="99"/>
+    <w:semiHidden/>
+    <w:unhideWhenUsed/>
+    <w:rsid w:val="00B93EAA"/>
+    <w:rPr>
+      <w:b/>
+      <w:bCs/>
+    </w:rPr>
+  </w:style>
+  <w:style w:type="character" w:customStyle="1" w:styleId="AsuntodelcomentarioCar">
+    <w:name w:val="Asunto del comentario Car"/>
+    <w:basedOn w:val="TextocomentarioCar"/>
+    <w:link w:val="Asuntodelcomentario"/>
+    <w:uiPriority w:val="99"/>
+    <w:semiHidden/>
+    <w:rsid w:val="00B93EAA"/>
+    <w:rPr>
+      <w:b/>
+      <w:bCs/>
+      <w:sz w:val="20"/>
+      <w:szCs w:val="20"/>
+    </w:rPr>
+  </w:style>
+  <w:style w:type="paragraph" w:styleId="Textodeglobo">
+    <w:name w:val="Balloon Text"/>
+    <w:basedOn w:val="Normal"/>
+    <w:link w:val="TextodegloboCar"/>
+    <w:uiPriority w:val="99"/>
+    <w:semiHidden/>
+    <w:unhideWhenUsed/>
+    <w:rsid w:val="00B93EAA"/>
+    <w:pPr>
+      <w:spacing w:after="0" w:line="240" w:lineRule="auto"/>
+    </w:pPr>
+    <w:rPr>
+      <w:rFonts w:ascii="Segoe UI" w:hAnsi="Segoe UI" w:cs="Segoe UI"/>
+      <w:sz w:val="18"/>
+      <w:szCs w:val="18"/>
+    </w:rPr>
+  </w:style>
+  <w:style w:type="character" w:customStyle="1" w:styleId="TextodegloboCar">
+    <w:name w:val="Texto de globo Car"/>
+    <w:basedOn w:val="Fuentedeprrafopredeter"/>
+    <w:link w:val="Textodeglobo"/>
+    <w:uiPriority w:val="99"/>
+    <w:semiHidden/>
+    <w:rsid w:val="00B93EAA"/>
+    <w:rPr>
+      <w:rFonts w:ascii="Segoe UI" w:hAnsi="Segoe UI" w:cs="Segoe UI"/>
+      <w:sz w:val="18"/>
+      <w:szCs w:val="18"/>
+    </w:rPr>
+  </w:style>
 </w:styles>
 </file>
 

</xml_diff>

<commit_message>
Sigo con crear actividad
</commit_message>
<xml_diff>
--- a/Archivos sql/Lista.docx
+++ b/Archivos sql/Lista.docx
@@ -185,13 +185,7 @@
         </w:numPr>
       </w:pPr>
       <w:r>
-        <w:t xml:space="preserve">Página </w:t>
-      </w:r>
-      <w:r>
-        <w:t>Maestro</w:t>
-      </w:r>
-      <w:r>
-        <w:t>: Perfil</w:t>
+        <w:t>Página Maestro: Perfil</w:t>
       </w:r>
     </w:p>
     <w:p>
@@ -209,6 +203,18 @@
         <w:t>.</w:t>
       </w:r>
     </w:p>
+    <w:p>
+      <w:pPr>
+        <w:pStyle w:val="Prrafodelista"/>
+        <w:numPr>
+          <w:ilvl w:val="0"/>
+          <w:numId w:val="3"/>
+        </w:numPr>
+      </w:pPr>
+      <w:r>
+        <w:t>Añadir libros.</w:t>
+      </w:r>
+    </w:p>
     <w:p/>
     <w:p>
       <w:pPr>
@@ -236,7 +242,7 @@
         </w:numPr>
       </w:pPr>
       <w:r>
-        <w:t>Añadir libros.</w:t>
+        <w:t>Página Maestro: Materias: Crear actividad.</w:t>
       </w:r>
     </w:p>
     <w:p>
@@ -248,31 +254,7 @@
         </w:numPr>
       </w:pPr>
       <w:r>
-        <w:t>Página Maestro: Materias: Crear actividad.</w:t>
-      </w:r>
-    </w:p>
-    <w:p>
-      <w:pPr>
-        <w:pStyle w:val="Prrafodelista"/>
-        <w:numPr>
-          <w:ilvl w:val="0"/>
-          <w:numId w:val="5"/>
-        </w:numPr>
-      </w:pPr>
-      <w:r>
-        <w:t xml:space="preserve">Página Maestro: Materias: </w:t>
-      </w:r>
-      <w:r>
-        <w:t>Añadir</w:t>
-      </w:r>
-      <w:r>
-        <w:t xml:space="preserve"> a</w:t>
-      </w:r>
-      <w:r>
-        <w:t>rchivos</w:t>
-      </w:r>
-      <w:r>
-        <w:t>.</w:t>
+        <w:t>Página Maestro: Materias: Añadir archivos.</w:t>
       </w:r>
     </w:p>
     <w:p>
@@ -828,6 +810,119 @@
     </w:lvl>
   </w:abstractNum>
   <w:abstractNum w:abstractNumId="3" w15:restartNumberingAfterBreak="0">
+    <w:nsid w:val="48645588"/>
+    <w:multiLevelType w:val="hybridMultilevel"/>
+    <w:tmpl w:val="F1E6CAFC"/>
+    <w:lvl w:ilvl="0" w:tplc="080A000D">
+      <w:start w:val="1"/>
+      <w:numFmt w:val="bullet"/>
+      <w:lvlText w:val=""/>
+      <w:lvlJc w:val="left"/>
+      <w:pPr>
+        <w:ind w:left="1080" w:hanging="360"/>
+      </w:pPr>
+      <w:rPr>
+        <w:rFonts w:ascii="Wingdings" w:hAnsi="Wingdings" w:cs="Wingdings" w:hint="default"/>
+      </w:rPr>
+    </w:lvl>
+    <w:lvl w:ilvl="1" w:tplc="080A0003" w:tentative="1">
+      <w:start w:val="1"/>
+      <w:numFmt w:val="bullet"/>
+      <w:lvlText w:val="o"/>
+      <w:lvlJc w:val="left"/>
+      <w:pPr>
+        <w:ind w:left="1800" w:hanging="360"/>
+      </w:pPr>
+      <w:rPr>
+        <w:rFonts w:ascii="Courier New" w:hAnsi="Courier New" w:cs="Courier New" w:hint="default"/>
+      </w:rPr>
+    </w:lvl>
+    <w:lvl w:ilvl="2" w:tplc="080A0005" w:tentative="1">
+      <w:start w:val="1"/>
+      <w:numFmt w:val="bullet"/>
+      <w:lvlText w:val=""/>
+      <w:lvlJc w:val="left"/>
+      <w:pPr>
+        <w:ind w:left="2520" w:hanging="360"/>
+      </w:pPr>
+      <w:rPr>
+        <w:rFonts w:ascii="Wingdings" w:hAnsi="Wingdings" w:hint="default"/>
+      </w:rPr>
+    </w:lvl>
+    <w:lvl w:ilvl="3" w:tplc="080A0001" w:tentative="1">
+      <w:start w:val="1"/>
+      <w:numFmt w:val="bullet"/>
+      <w:lvlText w:val=""/>
+      <w:lvlJc w:val="left"/>
+      <w:pPr>
+        <w:ind w:left="3240" w:hanging="360"/>
+      </w:pPr>
+      <w:rPr>
+        <w:rFonts w:ascii="Symbol" w:hAnsi="Symbol" w:hint="default"/>
+      </w:rPr>
+    </w:lvl>
+    <w:lvl w:ilvl="4" w:tplc="080A0003" w:tentative="1">
+      <w:start w:val="1"/>
+      <w:numFmt w:val="bullet"/>
+      <w:lvlText w:val="o"/>
+      <w:lvlJc w:val="left"/>
+      <w:pPr>
+        <w:ind w:left="3960" w:hanging="360"/>
+      </w:pPr>
+      <w:rPr>
+        <w:rFonts w:ascii="Courier New" w:hAnsi="Courier New" w:cs="Courier New" w:hint="default"/>
+      </w:rPr>
+    </w:lvl>
+    <w:lvl w:ilvl="5" w:tplc="080A0005" w:tentative="1">
+      <w:start w:val="1"/>
+      <w:numFmt w:val="bullet"/>
+      <w:lvlText w:val=""/>
+      <w:lvlJc w:val="left"/>
+      <w:pPr>
+        <w:ind w:left="4680" w:hanging="360"/>
+      </w:pPr>
+      <w:rPr>
+        <w:rFonts w:ascii="Wingdings" w:hAnsi="Wingdings" w:hint="default"/>
+      </w:rPr>
+    </w:lvl>
+    <w:lvl w:ilvl="6" w:tplc="080A0001" w:tentative="1">
+      <w:start w:val="1"/>
+      <w:numFmt w:val="bullet"/>
+      <w:lvlText w:val=""/>
+      <w:lvlJc w:val="left"/>
+      <w:pPr>
+        <w:ind w:left="5400" w:hanging="360"/>
+      </w:pPr>
+      <w:rPr>
+        <w:rFonts w:ascii="Symbol" w:hAnsi="Symbol" w:hint="default"/>
+      </w:rPr>
+    </w:lvl>
+    <w:lvl w:ilvl="7" w:tplc="080A0003" w:tentative="1">
+      <w:start w:val="1"/>
+      <w:numFmt w:val="bullet"/>
+      <w:lvlText w:val="o"/>
+      <w:lvlJc w:val="left"/>
+      <w:pPr>
+        <w:ind w:left="6120" w:hanging="360"/>
+      </w:pPr>
+      <w:rPr>
+        <w:rFonts w:ascii="Courier New" w:hAnsi="Courier New" w:cs="Courier New" w:hint="default"/>
+      </w:rPr>
+    </w:lvl>
+    <w:lvl w:ilvl="8" w:tplc="080A0005" w:tentative="1">
+      <w:start w:val="1"/>
+      <w:numFmt w:val="bullet"/>
+      <w:lvlText w:val=""/>
+      <w:lvlJc w:val="left"/>
+      <w:pPr>
+        <w:ind w:left="6840" w:hanging="360"/>
+      </w:pPr>
+      <w:rPr>
+        <w:rFonts w:ascii="Wingdings" w:hAnsi="Wingdings" w:hint="default"/>
+      </w:rPr>
+    </w:lvl>
+  </w:abstractNum>
+  <w:abstractNum w:abstractNumId="4" w15:restartNumberingAfterBreak="0">
     <w:nsid w:val="486B6285"/>
     <w:multiLevelType w:val="hybridMultilevel"/>
     <w:tmpl w:val="81D2F188"/>
@@ -939,7 +1034,7 @@
       </w:rPr>
     </w:lvl>
   </w:abstractNum>
-  <w:abstractNum w:abstractNumId="4" w15:restartNumberingAfterBreak="0">
+  <w:abstractNum w:abstractNumId="5" w15:restartNumberingAfterBreak="0">
     <w:nsid w:val="4F040499"/>
     <w:multiLevelType w:val="hybridMultilevel"/>
     <w:tmpl w:val="02DCF620"/>
@@ -1056,16 +1151,19 @@
     <w:abstractNumId w:val="2"/>
   </w:num>
   <w:num w:numId="2">
-    <w:abstractNumId w:val="3"/>
+    <w:abstractNumId w:val="4"/>
   </w:num>
   <w:num w:numId="3">
     <w:abstractNumId w:val="1"/>
   </w:num>
   <w:num w:numId="4">
-    <w:abstractNumId w:val="4"/>
+    <w:abstractNumId w:val="5"/>
   </w:num>
   <w:num w:numId="5">
     <w:abstractNumId w:val="0"/>
+  </w:num>
+  <w:num w:numId="6">
+    <w:abstractNumId w:val="3"/>
   </w:num>
 </w:numbering>
 </file>

</xml_diff>